<commit_message>
changed title in doc
</commit_message>
<xml_diff>
--- a/OOP/HW12/面向对象程序设计基础作业十二 设计文档.docx
+++ b/OOP/HW12/面向对象程序设计基础作业十二 设计文档.docx
@@ -33,7 +33,7 @@
           <w:sz w:val="36"/>
           <w:szCs w:val="36"/>
         </w:rPr>
-        <w:t>一</w:t>
+        <w:t>二</w:t>
       </w:r>
       <w:r>
         <w:rPr>
@@ -169,21 +169,12 @@
         </w:rPr>
         <w:t xml:space="preserve"> </w:t>
       </w:r>
-      <w:proofErr w:type="spellStart"/>
-      <w:r>
-        <w:rPr>
-          <w:rFonts w:ascii="Kaiti SC" w:eastAsia="Kaiti SC" w:hAnsi="Kaiti SC" w:hint="eastAsia"/>
-          <w:lang w:val="en-US"/>
-        </w:rPr>
-        <w:t>long</w:t>
-      </w:r>
-      <w:proofErr w:type="spellEnd"/>
-      <w:r>
-        <w:rPr>
-          <w:rFonts w:ascii="Kaiti SC" w:eastAsia="Kaiti SC" w:hAnsi="Kaiti SC" w:hint="eastAsia"/>
-          <w:lang w:val="en-US"/>
-        </w:rPr>
-        <w:t>类型的上限。关于“什么不是合法整数”的例子，</w:t>
+      <w:r>
+        <w:rPr>
+          <w:rFonts w:ascii="Kaiti SC" w:eastAsia="Kaiti SC" w:hAnsi="Kaiti SC" w:hint="eastAsia"/>
+          <w:lang w:val="en-US"/>
+        </w:rPr>
+        <w:t>long类型的上限。关于“什么不是合法整数”的例子，</w:t>
       </w:r>
       <w:r>
         <w:rPr>
@@ -293,7 +284,6 @@
         </w:rPr>
         <w:t>，定义了类</w:t>
       </w:r>
-      <w:proofErr w:type="spellStart"/>
       <w:r>
         <w:rPr>
           <w:rFonts w:ascii="Kaiti SC" w:eastAsia="Kaiti SC" w:hAnsi="Kaiti SC"/>
@@ -301,7 +291,6 @@
         </w:rPr>
         <w:t>string_validator</w:t>
       </w:r>
-      <w:proofErr w:type="spellEnd"/>
       <w:r>
         <w:rPr>
           <w:rFonts w:ascii="Kaiti SC" w:eastAsia="Kaiti SC" w:hAnsi="Kaiti SC" w:hint="eastAsia"/>
@@ -397,7 +386,6 @@
         </w:rPr>
         <w:t>本部分列出了所有</w:t>
       </w:r>
-      <w:proofErr w:type="spellStart"/>
       <w:r>
         <w:rPr>
           <w:rFonts w:ascii="Kaiti SC" w:eastAsia="Kaiti SC" w:hAnsi="Kaiti SC"/>
@@ -405,7 +393,6 @@
         </w:rPr>
         <w:t>exception.h</w:t>
       </w:r>
-      <w:proofErr w:type="spellEnd"/>
       <w:r>
         <w:rPr>
           <w:rFonts w:ascii="Kaiti SC" w:eastAsia="Kaiti SC" w:hAnsi="Kaiti SC" w:hint="eastAsia"/>
@@ -426,7 +413,6 @@
           <w:lang w:val="en-US"/>
         </w:rPr>
       </w:pPr>
-      <w:proofErr w:type="spellStart"/>
       <w:r>
         <w:rPr>
           <w:rFonts w:ascii="Kaiti SC" w:eastAsia="Kaiti SC" w:hAnsi="Kaiti SC"/>
@@ -434,7 +420,6 @@
         </w:rPr>
         <w:t>EXC_minus_zero</w:t>
       </w:r>
-      <w:proofErr w:type="spellEnd"/>
     </w:p>
     <w:p>
       <w:pPr>
@@ -492,7 +477,6 @@
           <w:lang w:val="en-US"/>
         </w:rPr>
       </w:pPr>
-      <w:proofErr w:type="spellStart"/>
       <w:r>
         <w:rPr>
           <w:rFonts w:ascii="Kaiti SC" w:eastAsia="Kaiti SC" w:hAnsi="Kaiti SC" w:hint="eastAsia"/>
@@ -507,7 +491,6 @@
         </w:rPr>
         <w:t>_zero</w:t>
       </w:r>
-      <w:proofErr w:type="spellEnd"/>
     </w:p>
     <w:p>
       <w:pPr>
@@ -537,7 +520,6 @@
           <w:lang w:val="en-US"/>
         </w:rPr>
       </w:pPr>
-      <w:proofErr w:type="spellStart"/>
       <w:r>
         <w:rPr>
           <w:rFonts w:ascii="Kaiti SC" w:eastAsia="Kaiti SC" w:hAnsi="Kaiti SC" w:hint="eastAsia"/>
@@ -552,7 +534,6 @@
         </w:rPr>
         <w:t>_bad_char</w:t>
       </w:r>
-      <w:proofErr w:type="spellEnd"/>
     </w:p>
     <w:p>
       <w:pPr>
@@ -625,7 +606,6 @@
           <w:lang w:val="en-US"/>
         </w:rPr>
       </w:pPr>
-      <w:proofErr w:type="spellStart"/>
       <w:r>
         <w:rPr>
           <w:rFonts w:ascii="Kaiti SC" w:eastAsia="Kaiti SC" w:hAnsi="Kaiti SC"/>
@@ -633,21 +613,12 @@
         </w:rPr>
         <w:t>EXC_minus</w:t>
       </w:r>
-      <w:proofErr w:type="spellEnd"/>
-      <w:r>
-        <w:rPr>
-          <w:rFonts w:ascii="Kaiti SC" w:eastAsia="Kaiti SC" w:hAnsi="Kaiti SC" w:hint="eastAsia"/>
-          <w:lang w:val="en-US"/>
-        </w:rPr>
-        <w:t>（与</w:t>
-      </w:r>
-      <w:proofErr w:type="spellStart"/>
-      <w:r>
-        <w:rPr>
-          <w:rFonts w:ascii="Kaiti SC" w:eastAsia="Kaiti SC" w:hAnsi="Kaiti SC" w:hint="eastAsia"/>
-          <w:lang w:val="en-US"/>
-        </w:rPr>
-        <w:t>E</w:t>
+      <w:r>
+        <w:rPr>
+          <w:rFonts w:ascii="Kaiti SC" w:eastAsia="Kaiti SC" w:hAnsi="Kaiti SC" w:hint="eastAsia"/>
+          <w:lang w:val="en-US"/>
+        </w:rPr>
+        <w:t>（与E</w:t>
       </w:r>
       <w:r>
         <w:rPr>
@@ -656,7 +627,6 @@
         </w:rPr>
         <w:t>XC_bad_char</w:t>
       </w:r>
-      <w:proofErr w:type="spellEnd"/>
       <w:r>
         <w:rPr>
           <w:rFonts w:ascii="Kaiti SC" w:eastAsia="Kaiti SC" w:hAnsi="Kaiti SC" w:hint="eastAsia"/>
@@ -708,7 +678,6 @@
           <w:lang w:val="en-US"/>
         </w:rPr>
       </w:pPr>
-      <w:proofErr w:type="spellStart"/>
       <w:r>
         <w:rPr>
           <w:rFonts w:ascii="Kaiti SC" w:eastAsia="Kaiti SC" w:hAnsi="Kaiti SC"/>
@@ -716,7 +685,6 @@
         </w:rPr>
         <w:t>EXC_decimal</w:t>
       </w:r>
-      <w:proofErr w:type="spellEnd"/>
     </w:p>
     <w:p>
       <w:pPr>
@@ -810,7 +778,6 @@
         </w:rPr>
         <w:t>的小数视作一个合法小数（即报此错误而不报</w:t>
       </w:r>
-      <w:proofErr w:type="spellStart"/>
       <w:r>
         <w:rPr>
           <w:rFonts w:ascii="Kaiti SC" w:eastAsia="Kaiti SC" w:hAnsi="Kaiti SC"/>
@@ -818,7 +785,6 @@
         </w:rPr>
         <w:t>bad_char</w:t>
       </w:r>
-      <w:proofErr w:type="spellEnd"/>
       <w:r>
         <w:rPr>
           <w:rFonts w:ascii="Kaiti SC" w:eastAsia="Kaiti SC" w:hAnsi="Kaiti SC" w:hint="eastAsia"/>
@@ -853,7 +819,6 @@
           <w:lang w:val="en-US"/>
         </w:rPr>
       </w:pPr>
-      <w:proofErr w:type="spellStart"/>
       <w:r>
         <w:rPr>
           <w:rFonts w:ascii="Kaiti SC" w:eastAsia="Kaiti SC" w:hAnsi="Kaiti SC" w:hint="eastAsia"/>
@@ -868,7 +833,6 @@
         </w:rPr>
         <w:t>_overflow</w:t>
       </w:r>
-      <w:proofErr w:type="spellEnd"/>
     </w:p>
     <w:p>
       <w:pPr>
@@ -1534,16 +1498,16 @@
       <w:pPr>
         <w:pStyle w:val="ListParagraph"/>
         <w:rPr>
-          <w:rFonts w:ascii="Kaiti SC" w:eastAsia="Kaiti SC" w:hAnsi="Kaiti SC" w:hint="eastAsia"/>
-          <w:lang w:val="en-US"/>
-        </w:rPr>
-      </w:pPr>
-    </w:p>
-    <w:p>
-      <w:pPr>
-        <w:pStyle w:val="ListParagraph"/>
-        <w:rPr>
-          <w:rFonts w:ascii="Kaiti SC" w:eastAsia="Kaiti SC" w:hAnsi="Kaiti SC" w:hint="eastAsia"/>
+          <w:rFonts w:ascii="Kaiti SC" w:eastAsia="Kaiti SC" w:hAnsi="Kaiti SC"/>
+          <w:lang w:val="en-US"/>
+        </w:rPr>
+      </w:pPr>
+    </w:p>
+    <w:p>
+      <w:pPr>
+        <w:pStyle w:val="ListParagraph"/>
+        <w:rPr>
+          <w:rFonts w:ascii="Kaiti SC" w:eastAsia="Kaiti SC" w:hAnsi="Kaiti SC"/>
           <w:lang w:val="en-US"/>
         </w:rPr>
       </w:pPr>
@@ -1616,7 +1580,7 @@
       <w:pPr>
         <w:pStyle w:val="ListParagraph"/>
         <w:rPr>
-          <w:rFonts w:ascii="Kaiti SC" w:eastAsia="Kaiti SC" w:hAnsi="Kaiti SC" w:hint="eastAsia"/>
+          <w:rFonts w:ascii="Kaiti SC" w:eastAsia="Kaiti SC" w:hAnsi="Kaiti SC"/>
           <w:lang w:val="en-US"/>
         </w:rPr>
       </w:pPr>
@@ -1729,14 +1693,12 @@
         </w:rPr>
         <w:t>具体报的异常取决于输入顺序，即若第一个非法字符更靠前则报</w:t>
       </w:r>
-      <w:proofErr w:type="spellStart"/>
       <w:r>
         <w:rPr>
           <w:lang w:val="en-US"/>
         </w:rPr>
         <w:t>EXC_bad_char</w:t>
       </w:r>
-      <w:proofErr w:type="spellEnd"/>
       <w:r>
         <w:rPr>
           <w:rFonts w:hint="eastAsia"/>
@@ -1750,14 +1712,12 @@
         </w:rPr>
         <w:t>第二个负号更靠前则报</w:t>
       </w:r>
-      <w:proofErr w:type="spellStart"/>
       <w:r>
         <w:rPr>
           <w:lang w:val="en-US"/>
         </w:rPr>
         <w:t>EXC_minus</w:t>
       </w:r>
-      <w:proofErr w:type="spellEnd"/>
       <w:r>
         <w:rPr>
           <w:rFonts w:hint="eastAsia"/>

</xml_diff>